<commit_message>
Reviewet 3 små opgaver
</commit_message>
<xml_diff>
--- a/Rapport/Systembeskrivelse - 3 små opgaver.docx
+++ b/Rapport/Systembeskrivelse - 3 små opgaver.docx
@@ -37,10 +37,7 @@
         <w:t>e</w:t>
       </w:r>
       <w:r>
-        <w:t xml:space="preserve">r der opstillet en række </w:t>
-      </w:r>
-      <w:r>
-        <w:t xml:space="preserve">User </w:t>
+        <w:t xml:space="preserve">r der opstillet en række User </w:t>
       </w:r>
       <w:proofErr w:type="spellStart"/>
       <w:r>
@@ -52,258 +49,182 @@
       </w:r>
       <w:proofErr w:type="spellStart"/>
       <w:r>
+        <w:t>Stories’ene</w:t>
+      </w:r>
+      <w:proofErr w:type="spellEnd"/>
+      <w:r>
+        <w:t xml:space="preserve"> danner grundlag for kravspecifikationen, og bruges til at fastsætte systemets funktionalitet.</w:t>
+      </w:r>
+    </w:p>
+    <w:p>
+      <w:pPr>
+        <w:pStyle w:val="Heading2"/>
+      </w:pPr>
+      <w:r>
+        <w:t>Aktører</w:t>
+      </w:r>
+    </w:p>
+    <w:p>
+      <w:r>
+        <w:rPr>
+          <w:b/>
+        </w:rPr>
+        <w:t xml:space="preserve">Forbruger: </w:t>
+      </w:r>
+      <w:r>
+        <w:t>Forbrugeren er en primær aktør</w:t>
+      </w:r>
+      <w:r>
+        <w:t>. Forbrugeren ønsker at gøre hans indkøb så billigt og let som muligt, ved at få Pristjek220 til at finde ud af hvor han skal købe hans forskellige varer.</w:t>
+      </w:r>
+    </w:p>
+    <w:p>
+      <w:r>
+        <w:rPr>
+          <w:b/>
+        </w:rPr>
+        <w:t xml:space="preserve">Forretningsmanager: </w:t>
+      </w:r>
+      <w:r>
+        <w:t>Forretningsmanageren er en primær aktør. Forretningsmanageren kan tilføje/fjerne varer fra deres forretning, samt ændre priserne.</w:t>
+      </w:r>
+    </w:p>
+    <w:p>
+      <w:r>
+        <w:rPr>
+          <w:b/>
+        </w:rPr>
+        <w:t xml:space="preserve">Administrator: </w:t>
+      </w:r>
+      <w:r>
+        <w:t>Administratoren</w:t>
+      </w:r>
+      <w:r>
+        <w:t xml:space="preserve"> </w:t>
+      </w:r>
+      <w:r>
+        <w:t>er en primær aktør.</w:t>
+      </w:r>
+      <w:r>
+        <w:t xml:space="preserve"> </w:t>
+      </w:r>
+      <w:r>
+        <w:t>Administratoren kan tilføje og fjerne forretninger fra pristjek220.</w:t>
+      </w:r>
+    </w:p>
+    <w:p/>
+    <w:p>
+      <w:pPr>
+        <w:pStyle w:val="Heading2"/>
+      </w:pPr>
+      <w:r>
+        <w:t>User story beskrivelser</w:t>
+      </w:r>
+    </w:p>
+    <w:p>
+      <w:commentRangeStart w:id="0"/>
+      <w:r>
+        <w:t xml:space="preserve">Der er her udvalgt nogle relevante User </w:t>
+      </w:r>
+      <w:proofErr w:type="spellStart"/>
+      <w:r>
         <w:t>Stories</w:t>
       </w:r>
-      <w:r>
-        <w:t>’ene</w:t>
-      </w:r>
       <w:proofErr w:type="spellEnd"/>
       <w:r>
-        <w:t xml:space="preserve"> danner grundlag for kravspecifikationen, og bruges til at fastsætte systemets funktionalitet.</w:t>
-      </w:r>
-    </w:p>
-    <w:p>
-      <w:pPr>
-        <w:pStyle w:val="Heading2"/>
-      </w:pPr>
-      <w:r>
-        <w:t>Aktører</w:t>
-      </w:r>
-    </w:p>
-    <w:p>
-      <w:r>
+        <w:t xml:space="preserve"> fra Kravspecifikationen, ud fra hvilke User </w:t>
+      </w:r>
+      <w:proofErr w:type="spellStart"/>
+      <w:r>
+        <w:t>Stories</w:t>
+      </w:r>
+      <w:proofErr w:type="spellEnd"/>
+      <w:r>
+        <w:t xml:space="preserve"> der bliver brugt i løbet af rapporten.</w:t>
+      </w:r>
+      <w:commentRangeEnd w:id="0"/>
+      <w:r>
+        <w:rPr>
+          <w:rStyle w:val="CommentReference"/>
+        </w:rPr>
+        <w:commentReference w:id="0"/>
+      </w:r>
+    </w:p>
+    <w:p>
+      <w:pPr>
+        <w:rPr>
+          <w:color w:val="FF0000"/>
+        </w:rPr>
+      </w:pPr>
+      <w:r>
+        <w:rPr>
+          <w:color w:val="FF0000"/>
+        </w:rPr>
+        <w:t>//DER ER PÅ NUVÆRENDE TIDSPUNKT, LAVET NOGLE EKSEMPLER PÅ US, MEN DA JEG IKKE VED HVILKE VI B</w:t>
+      </w:r>
+      <w:bookmarkStart w:id="1" w:name="_GoBack"/>
+      <w:bookmarkEnd w:id="1"/>
+      <w:r>
+        <w:rPr>
+          <w:color w:val="FF0000"/>
+        </w:rPr>
+        <w:t>IL BRUGE, KAN DER GODT FOREKOMME ÆNDRINGER SENERE.</w:t>
+      </w:r>
+    </w:p>
+    <w:p>
+      <w:pPr>
         <w:rPr>
           <w:b/>
         </w:rPr>
-        <w:t xml:space="preserve">Forbruger: </w:t>
-      </w:r>
-      <w:r>
-        <w:t>Forbrugeren er en primær aktør</w:t>
-      </w:r>
-      <w:r>
-        <w:t xml:space="preserve">. </w:t>
-      </w:r>
-      <w:r>
-        <w:t>Forbrugeren</w:t>
-      </w:r>
-      <w:r>
-        <w:t xml:space="preserve"> ønsker at gøre hans indkøb så billigt og let som muligt, ved at få Pristjek220 til at finde ud af hvor han skal købe hans forskellige varer.</w:t>
-      </w:r>
-    </w:p>
-    <w:p>
+      </w:pPr>
+      <w:bookmarkStart w:id="2" w:name="_Toc443577280"/>
+      <w:bookmarkStart w:id="3" w:name="_Toc445051114"/>
+      <w:commentRangeStart w:id="4"/>
       <w:r>
         <w:rPr>
           <w:b/>
         </w:rPr>
-        <w:t xml:space="preserve">Forretningsmanager: </w:t>
-      </w:r>
-      <w:r>
-        <w:t>For</w:t>
-      </w:r>
-      <w:r>
-        <w:t>retningsmanageren</w:t>
-      </w:r>
-      <w:r>
-        <w:t xml:space="preserve"> er en primær aktør.</w:t>
-      </w:r>
-      <w:r>
-        <w:t xml:space="preserve"> </w:t>
-      </w:r>
-      <w:r>
-        <w:t>Forretningsmanageren</w:t>
-      </w:r>
-      <w:r>
-        <w:t xml:space="preserve"> kan tilføje/fjerne varer fra deres forretning, samt ændre priserne.</w:t>
-      </w:r>
-    </w:p>
-    <w:p>
+        <w:t xml:space="preserve">US2: </w:t>
+      </w:r>
       <w:r>
         <w:rPr>
           <w:b/>
         </w:rPr>
-        <w:t xml:space="preserve">Administrator: </w:t>
-      </w:r>
-      <w:r>
-        <w:t>Administratoren</w:t>
-      </w:r>
-      <w:r>
-        <w:t xml:space="preserve"> </w:t>
-      </w:r>
-      <w:r>
-        <w:t>er en primær aktør.</w:t>
-      </w:r>
-      <w:r>
-        <w:t xml:space="preserve"> </w:t>
-      </w:r>
-      <w:r>
-        <w:t>Administratoren</w:t>
-      </w:r>
-      <w:r>
-        <w:t xml:space="preserve"> kan tilføje og fjerne forretninger fra pristjek220.</w:t>
-      </w:r>
-    </w:p>
-    <w:p>
-      <w:bookmarkStart w:id="0" w:name="_GoBack"/>
-      <w:bookmarkEnd w:id="0"/>
-    </w:p>
-    <w:p>
-      <w:pPr>
-        <w:pStyle w:val="Heading2"/>
-      </w:pPr>
-      <w:r>
-        <w:t>User story beskrivelser</w:t>
-      </w:r>
-    </w:p>
-    <w:p>
-      <w:r>
-        <w:t xml:space="preserve">Der er her udvalgt nogle relevante User </w:t>
-      </w:r>
-      <w:proofErr w:type="spellStart"/>
-      <w:r>
-        <w:t>Stories</w:t>
-      </w:r>
-      <w:proofErr w:type="spellEnd"/>
-      <w:r>
-        <w:t xml:space="preserve"> fra Kravspecifikationen, ud fra hvilke User </w:t>
-      </w:r>
-      <w:proofErr w:type="spellStart"/>
-      <w:r>
-        <w:t>Stories</w:t>
-      </w:r>
-      <w:proofErr w:type="spellEnd"/>
-      <w:r>
-        <w:t xml:space="preserve"> der bliver brugt i løbet af rapporten.</w:t>
-      </w:r>
-    </w:p>
-    <w:p>
-      <w:pPr>
-        <w:rPr>
-          <w:color w:val="FF0000"/>
-        </w:rPr>
-      </w:pPr>
-      <w:r>
-        <w:rPr>
-          <w:color w:val="FF0000"/>
-        </w:rPr>
-        <w:t>//DER ER PÅ NUVÆRENDE TIDSPUNKT, LAVET NOGLE EKSEMPLER PÅ US, MEN DA JEG IKKE VED HVILKE VI BIL BRUGE, KAN DER GODT FOREKOMME ÆNDRINGER SENERE.</w:t>
-      </w:r>
-    </w:p>
-    <w:p>
-      <w:pPr>
+        <w:t>Finde den billigste forretning for en vare i Pristjek220</w:t>
+      </w:r>
+      <w:bookmarkEnd w:id="2"/>
+      <w:bookmarkEnd w:id="3"/>
+      <w:r>
         <w:rPr>
           <w:b/>
         </w:rPr>
-      </w:pPr>
-      <w:bookmarkStart w:id="1" w:name="_Toc443577280"/>
-      <w:bookmarkStart w:id="2" w:name="_Toc445051114"/>
-      <w:r>
+        <w:t>:</w:t>
+      </w:r>
+    </w:p>
+    <w:p>
+      <w:r>
+        <w:t>Formålet med denne User Story er at forbrugeren kan finde den billigste forretning der forhandler en bestemt vare</w:t>
+      </w:r>
+    </w:p>
+    <w:p>
+      <w:pPr>
         <w:rPr>
           <w:b/>
         </w:rPr>
-        <w:t xml:space="preserve">US2: </w:t>
-      </w:r>
+      </w:pPr>
       <w:r>
         <w:rPr>
           <w:b/>
         </w:rPr>
-        <w:t>Finde den billigste forretning for en vare i Pristjek220</w:t>
-      </w:r>
-      <w:bookmarkEnd w:id="1"/>
-      <w:bookmarkEnd w:id="2"/>
+        <w:t xml:space="preserve">US4: </w:t>
+      </w:r>
+      <w:bookmarkStart w:id="5" w:name="_Toc443577286"/>
+      <w:bookmarkStart w:id="6" w:name="_Toc445051116"/>
       <w:r>
         <w:rPr>
           <w:b/>
         </w:rPr>
-        <w:t>:</w:t>
-      </w:r>
-    </w:p>
-    <w:p>
-      <w:r>
-        <w:t>Formålet med denne User Story er at forbrugeren kan finde den billigste forretning der forhandler en bestemt vare</w:t>
-      </w:r>
-    </w:p>
-    <w:p>
-      <w:pPr>
-        <w:rPr>
-          <w:b/>
-        </w:rPr>
-      </w:pPr>
-      <w:r>
-        <w:rPr>
-          <w:b/>
-        </w:rPr>
-        <w:t xml:space="preserve">US4: </w:t>
-      </w:r>
-      <w:bookmarkStart w:id="3" w:name="_Toc443577286"/>
-      <w:bookmarkStart w:id="4" w:name="_Toc445051116"/>
-      <w:r>
-        <w:rPr>
-          <w:b/>
-        </w:rPr>
         <w:t>Find ud af hvor varerne fra indkøbslisten kan købes billigst</w:t>
-      </w:r>
-      <w:bookmarkEnd w:id="3"/>
-      <w:bookmarkEnd w:id="4"/>
-      <w:r>
-        <w:rPr>
-          <w:b/>
-        </w:rPr>
-        <w:t>:</w:t>
-      </w:r>
-    </w:p>
-    <w:p>
-      <w:r>
-        <w:t>Formålet med denne User Story er at forbrugeren</w:t>
-      </w:r>
-      <w:r>
-        <w:t xml:space="preserve"> kan tage sin indtastede indkøbsseddel og bede pristjek220 om at finde ud hvor varerne kan købes billgest ud fra de forretninger, som forbrugeren ønsker at handle i. </w:t>
-      </w:r>
-    </w:p>
-    <w:p/>
-    <w:p>
-      <w:pPr>
-        <w:rPr>
-          <w:b/>
-        </w:rPr>
-      </w:pPr>
-      <w:r>
-        <w:rPr>
-          <w:b/>
-        </w:rPr>
-        <w:t>US8: Autofuldførelse:</w:t>
-      </w:r>
-    </w:p>
-    <w:p>
-      <w:r>
-        <w:t>Formålet med denne User Story er at</w:t>
-      </w:r>
-      <w:r>
-        <w:t xml:space="preserve"> en bruger af systemet</w:t>
-      </w:r>
-      <w:r>
-        <w:t>, skal kunne starte på at indtaste et produkt eller en butik. Efter han har indtastet 2 karakterer vil der komme forslag til hvad han vil søge efter ud fra hvad han har skrevet. Alt efter hvilken boks han befinder sig i, kommer der forslag til varer, varer i en bestemt butik eller butikker.</w:t>
-      </w:r>
-    </w:p>
-    <w:p/>
-    <w:p>
-      <w:pPr>
-        <w:rPr>
-          <w:b/>
-        </w:rPr>
-      </w:pPr>
-      <w:r>
-        <w:rPr>
-          <w:b/>
-        </w:rPr>
-        <w:t xml:space="preserve">US9: </w:t>
-      </w:r>
-      <w:bookmarkStart w:id="5" w:name="_Toc443577289"/>
-      <w:bookmarkStart w:id="6" w:name="_Toc445051122"/>
-      <w:r>
-        <w:rPr>
-          <w:b/>
-        </w:rPr>
-        <w:t>Send indkøbsliste på mail</w:t>
       </w:r>
       <w:bookmarkEnd w:id="5"/>
       <w:bookmarkEnd w:id="6"/>
@@ -316,23 +237,82 @@
     </w:p>
     <w:p>
       <w:r>
-        <w:t>Formålet med denne User Story er at forbrugeren</w:t>
-      </w:r>
-      <w:r>
-        <w:t xml:space="preserve"> kan sende hans indkøbsliste og hvor han skal købe de forskellige varer, til hans mail således at han kan have hans indkøbsliste med over alt.</w:t>
+        <w:t xml:space="preserve">Formålet med denne User Story er at forbrugeren kan tage sin indtastede indkøbsseddel og bede pristjek220 om at finde ud hvor varerne kan købes billgest ud fra de forretninger, som forbrugeren ønsker at handle i. </w:t>
       </w:r>
     </w:p>
     <w:p/>
     <w:p>
       <w:pPr>
+        <w:rPr>
+          <w:b/>
+        </w:rPr>
+      </w:pPr>
+      <w:r>
+        <w:rPr>
+          <w:b/>
+        </w:rPr>
+        <w:t>US8: Autofuldførelse:</w:t>
+      </w:r>
+    </w:p>
+    <w:p>
+      <w:r>
+        <w:t>Formålet med denne User Story er at en bruger af systemet</w:t>
+      </w:r>
+      <w:r>
+        <w:t>, skal kunne starte på at indtaste et produkt eller en butik. Efter han har indtastet 2 karakterer vil der komme forslag til hvad han vil søge efter ud fra hvad han har skrevet. Alt efter hvilken boks han befinder sig i, kommer der forslag til varer, varer i en bestemt butik eller butikker.</w:t>
+      </w:r>
+    </w:p>
+    <w:p/>
+    <w:p>
+      <w:pPr>
+        <w:rPr>
+          <w:b/>
+        </w:rPr>
+      </w:pPr>
+      <w:r>
+        <w:rPr>
+          <w:b/>
+        </w:rPr>
+        <w:t xml:space="preserve">US9: </w:t>
+      </w:r>
+      <w:bookmarkStart w:id="7" w:name="_Toc443577289"/>
+      <w:bookmarkStart w:id="8" w:name="_Toc445051122"/>
+      <w:r>
+        <w:rPr>
+          <w:b/>
+        </w:rPr>
+        <w:t>Send indkøbsliste på mail</w:t>
+      </w:r>
+      <w:bookmarkEnd w:id="7"/>
+      <w:bookmarkEnd w:id="8"/>
+      <w:r>
+        <w:rPr>
+          <w:b/>
+        </w:rPr>
+        <w:t>:</w:t>
+      </w:r>
+    </w:p>
+    <w:p>
+      <w:r>
+        <w:t>Formålet med denne User Story er at forbrugeren kan sende hans indkøbsliste og hvor han skal købe de forskellige varer, til hans mail således at han kan have hans indkøbsliste med over alt.</w:t>
+      </w:r>
+      <w:commentRangeEnd w:id="4"/>
+      <w:r>
+        <w:rPr>
+          <w:rStyle w:val="CommentReference"/>
+        </w:rPr>
+        <w:commentReference w:id="4"/>
+      </w:r>
+    </w:p>
+    <w:p/>
+    <w:p>
+      <w:pPr>
         <w:pStyle w:val="Heading2"/>
       </w:pPr>
+      <w:commentRangeStart w:id="9"/>
       <w:r>
         <w:lastRenderedPageBreak/>
-        <w:t>Kvalitets</w:t>
-      </w:r>
-      <w:r>
-        <w:t>krav</w:t>
+        <w:t>Kvalitetskrav</w:t>
       </w:r>
     </w:p>
     <w:p>
@@ -345,10 +325,7 @@
     </w:p>
     <w:p>
       <w:r>
-        <w:t xml:space="preserve">1a: </w:t>
-      </w:r>
-      <w:r>
-        <w:t>Pristjek220, skal leve op til de krav, som Microsoft, still til UX design</w:t>
+        <w:t>1a: Pristjek220, skal leve op til de krav, som Microsoft, still til UX design</w:t>
       </w:r>
       <w:r>
         <w:rPr>
@@ -362,10 +339,7 @@
     </w:p>
     <w:p>
       <w:r>
-        <w:t xml:space="preserve">1b: </w:t>
-      </w:r>
-      <w:r>
-        <w:t xml:space="preserve">Pristjek220 skal leve op til 3-click </w:t>
+        <w:t xml:space="preserve">1b: Pristjek220 skal leve op til 3-click </w:t>
       </w:r>
       <w:proofErr w:type="spellStart"/>
       <w:r>
@@ -384,10 +358,7 @@
     </w:p>
     <w:p>
       <w:r>
-        <w:t xml:space="preserve">1c: </w:t>
-      </w:r>
-      <w:r>
-        <w:t xml:space="preserve">Pristjek220 skal leve op til </w:t>
+        <w:t xml:space="preserve">1c: Pristjek220 skal leve op til </w:t>
       </w:r>
       <w:proofErr w:type="spellStart"/>
       <w:r>
@@ -418,6 +389,13 @@
       </w:r>
       <w:r>
         <w:t>: Kodeord der ligger i databasen skal være krypteret</w:t>
+      </w:r>
+      <w:commentRangeEnd w:id="9"/>
+      <w:r>
+        <w:rPr>
+          <w:rStyle w:val="CommentReference"/>
+        </w:rPr>
+        <w:commentReference w:id="9"/>
       </w:r>
     </w:p>
     <w:p/>
@@ -431,6 +409,72 @@
 </w:document>
 </file>
 
+<file path=word/comments.xml><?xml version="1.0" encoding="utf-8"?>
+<w:comments xmlns:wpc="http://schemas.microsoft.com/office/word/2010/wordprocessingCanvas" xmlns:mc="http://schemas.openxmlformats.org/markup-compatibility/2006" xmlns:o="urn:schemas-microsoft-com:office:office" xmlns:r="http://schemas.openxmlformats.org/officeDocument/2006/relationships" xmlns:m="http://schemas.openxmlformats.org/officeDocument/2006/math" xmlns:v="urn:schemas-microsoft-com:vml" xmlns:wp14="http://schemas.microsoft.com/office/word/2010/wordprocessingDrawing" xmlns:wp="http://schemas.openxmlformats.org/drawingml/2006/wordprocessingDrawing" xmlns:w10="urn:schemas-microsoft-com:office:word" xmlns:w="http://schemas.openxmlformats.org/wordprocessingml/2006/main" xmlns:w14="http://schemas.microsoft.com/office/word/2010/wordml" xmlns:w15="http://schemas.microsoft.com/office/word/2012/wordml" xmlns:wpg="http://schemas.microsoft.com/office/word/2010/wordprocessingGroup" xmlns:wpi="http://schemas.microsoft.com/office/word/2010/wordprocessingInk" xmlns:wne="http://schemas.microsoft.com/office/word/2006/wordml" xmlns:wps="http://schemas.microsoft.com/office/word/2010/wordprocessingShape" mc:Ignorable="w14 w15 wp14">
+  <w:comment w:id="0" w:author="Nicklas Nielsen" w:date="2016-05-16T15:09:00Z" w:initials="NN">
+    <w:p>
+      <w:pPr>
+        <w:pStyle w:val="CommentText"/>
+      </w:pPr>
+      <w:r>
+        <w:rPr>
+          <w:rStyle w:val="CommentReference"/>
+        </w:rPr>
+        <w:annotationRef/>
+      </w:r>
+      <w:r>
+        <w:t>Prioritering</w:t>
+      </w:r>
+    </w:p>
+  </w:comment>
+  <w:comment w:id="4" w:author="Nicklas Nielsen" w:date="2016-05-16T15:09:00Z" w:initials="NN">
+    <w:p>
+      <w:pPr>
+        <w:pStyle w:val="CommentText"/>
+      </w:pPr>
+      <w:r>
+        <w:rPr>
+          <w:rStyle w:val="CommentReference"/>
+        </w:rPr>
+        <w:annotationRef/>
+      </w:r>
+      <w:r>
+        <w:t xml:space="preserve">Hvorfor har vi valgt at have denne User Story med i </w:t>
+      </w:r>
+      <w:proofErr w:type="gramStart"/>
+      <w:r>
+        <w:t>projektet..</w:t>
+      </w:r>
+      <w:proofErr w:type="gramEnd"/>
+    </w:p>
+  </w:comment>
+  <w:comment w:id="9" w:author="Nicklas Nielsen" w:date="2016-05-16T15:14:00Z" w:initials="NN">
+    <w:p>
+      <w:pPr>
+        <w:pStyle w:val="CommentText"/>
+      </w:pPr>
+      <w:r>
+        <w:rPr>
+          <w:rStyle w:val="CommentReference"/>
+        </w:rPr>
+        <w:annotationRef/>
+      </w:r>
+      <w:r>
+        <w:t>Måske noget beskrivelse om hvad vi har gjort for at overholde det krav</w:t>
+      </w:r>
+    </w:p>
+  </w:comment>
+</w:comments>
+</file>
+
+<file path=word/commentsExtended.xml><?xml version="1.0" encoding="utf-8"?>
+<w15:commentsEx xmlns:wpc="http://schemas.microsoft.com/office/word/2010/wordprocessingCanvas" xmlns:mc="http://schemas.openxmlformats.org/markup-compatibility/2006" xmlns:o="urn:schemas-microsoft-com:office:office" xmlns:r="http://schemas.openxmlformats.org/officeDocument/2006/relationships" xmlns:m="http://schemas.openxmlformats.org/officeDocument/2006/math" xmlns:v="urn:schemas-microsoft-com:vml" xmlns:wp14="http://schemas.microsoft.com/office/word/2010/wordprocessingDrawing" xmlns:wp="http://schemas.openxmlformats.org/drawingml/2006/wordprocessingDrawing" xmlns:w10="urn:schemas-microsoft-com:office:word" xmlns:w="http://schemas.openxmlformats.org/wordprocessingml/2006/main" xmlns:w14="http://schemas.microsoft.com/office/word/2010/wordml" xmlns:w15="http://schemas.microsoft.com/office/word/2012/wordml" xmlns:wpg="http://schemas.microsoft.com/office/word/2010/wordprocessingGroup" xmlns:wpi="http://schemas.microsoft.com/office/word/2010/wordprocessingInk" xmlns:wne="http://schemas.microsoft.com/office/word/2006/wordml" xmlns:wps="http://schemas.microsoft.com/office/word/2010/wordprocessingShape" mc:Ignorable="w14 w15 wp14">
+  <w15:commentEx w15:paraId="47041365" w15:done="0"/>
+  <w15:commentEx w15:paraId="0268D765" w15:done="0"/>
+  <w15:commentEx w15:paraId="0B1BFF08" w15:done="0"/>
+</w15:commentsEx>
+</file>
+
 <file path=word/endnotes.xml><?xml version="1.0" encoding="utf-8"?>
 <w:endnotes xmlns:wpc="http://schemas.microsoft.com/office/word/2010/wordprocessingCanvas" xmlns:mc="http://schemas.openxmlformats.org/markup-compatibility/2006" xmlns:o="urn:schemas-microsoft-com:office:office" xmlns:r="http://schemas.openxmlformats.org/officeDocument/2006/relationships" xmlns:m="http://schemas.openxmlformats.org/officeDocument/2006/math" xmlns:v="urn:schemas-microsoft-com:vml" xmlns:wp14="http://schemas.microsoft.com/office/word/2010/wordprocessingDrawing" xmlns:wp="http://schemas.openxmlformats.org/drawingml/2006/wordprocessingDrawing" xmlns:w10="urn:schemas-microsoft-com:office:word" xmlns:w="http://schemas.openxmlformats.org/wordprocessingml/2006/main" xmlns:w14="http://schemas.microsoft.com/office/word/2010/wordml" xmlns:w15="http://schemas.microsoft.com/office/word/2012/wordml" xmlns:wpg="http://schemas.microsoft.com/office/word/2010/wordprocessingGroup" xmlns:wpi="http://schemas.microsoft.com/office/word/2010/wordprocessingInk" xmlns:wne="http://schemas.microsoft.com/office/word/2006/wordml" xmlns:wps="http://schemas.microsoft.com/office/word/2010/wordprocessingShape" mc:Ignorable="w14 w15 wp14">
   <w:endnote w:type="separator" w:id="-1">
@@ -566,23 +610,42 @@
         </w:rPr>
         <w:t xml:space="preserve"> </w:t>
       </w:r>
-      <w:hyperlink r:id="rId2" w:history="1">
-        <w:r>
-          <w:rPr>
-            <w:rStyle w:val="Hyperlink"/>
-            <w:sz w:val="20"/>
-            <w:szCs w:val="20"/>
-            <w:lang w:val="en-US"/>
-          </w:rPr>
-          <w:t>http://takingyourtalenttotheweb.com/Taking%20Your%20Talent%20to%20the%20Web.pdf</w:t>
-        </w:r>
-      </w:hyperlink>
-      <w:r>
-        <w:rPr>
+      <w:r>
+        <w:fldChar w:fldCharType="begin"/>
+      </w:r>
+      <w:r>
+        <w:rPr>
+          <w:lang w:val="en-GB"/>
+        </w:rPr>
+        <w:instrText xml:space="preserve"> HYPERLINK "http://takingyourtalenttotheweb.com/Taking%20Your%20Talent%20to%20the%20Web.pdf" </w:instrText>
+      </w:r>
+      <w:r>
+        <w:fldChar w:fldCharType="separate"/>
+      </w:r>
+      <w:r>
+        <w:rPr>
+          <w:rStyle w:val="Hyperlink"/>
           <w:sz w:val="20"/>
           <w:szCs w:val="20"/>
           <w:lang w:val="en-US"/>
         </w:rPr>
+        <w:t>http://takingyourtalenttotheweb.com/Taking%20Your%20Talent%20to%20the%20Web.pdf</w:t>
+      </w:r>
+      <w:r>
+        <w:rPr>
+          <w:rStyle w:val="Hyperlink"/>
+          <w:sz w:val="20"/>
+          <w:szCs w:val="20"/>
+          <w:lang w:val="en-US"/>
+        </w:rPr>
+        <w:fldChar w:fldCharType="end"/>
+      </w:r>
+      <w:r>
+        <w:rPr>
+          <w:sz w:val="20"/>
+          <w:szCs w:val="20"/>
+          <w:lang w:val="en-US"/>
+        </w:rPr>
         <w:t xml:space="preserve"> </w:t>
       </w:r>
     </w:p>
@@ -639,15 +702,32 @@
         </w:rPr>
         <w:t xml:space="preserve"> </w:t>
       </w:r>
-      <w:hyperlink r:id="rId3" w:history="1">
-        <w:r>
-          <w:rPr>
-            <w:rStyle w:val="Hyperlink"/>
-            <w:lang w:val="en-US"/>
-          </w:rPr>
-          <w:t>http://takingyourtalenttotheweb.com/Taking%20Your%20Talent%20to%20the%20Web.pdf</w:t>
-        </w:r>
-      </w:hyperlink>
+      <w:r>
+        <w:fldChar w:fldCharType="begin"/>
+      </w:r>
+      <w:r>
+        <w:rPr>
+          <w:lang w:val="en-GB"/>
+        </w:rPr>
+        <w:instrText xml:space="preserve"> HYPERLINK "http://takingyourtalenttotheweb.com/Taking%20Your%20Talent%20to%20the%20Web.pdf" </w:instrText>
+      </w:r>
+      <w:r>
+        <w:fldChar w:fldCharType="separate"/>
+      </w:r>
+      <w:r>
+        <w:rPr>
+          <w:rStyle w:val="Hyperlink"/>
+          <w:lang w:val="en-US"/>
+        </w:rPr>
+        <w:t>http://takingyourtalenttotheweb.com/Taking%20Your%20Talent%20to%20the%20Web.pdf</w:t>
+      </w:r>
+      <w:r>
+        <w:rPr>
+          <w:rStyle w:val="Hyperlink"/>
+          <w:lang w:val="en-US"/>
+        </w:rPr>
+        <w:fldChar w:fldCharType="end"/>
+      </w:r>
     </w:p>
   </w:footnote>
 </w:footnotes>
@@ -748,6 +828,14 @@
     <w:abstractNumId w:val="0"/>
   </w:num>
 </w:numbering>
+</file>
+
+<file path=word/people.xml><?xml version="1.0" encoding="utf-8"?>
+<w15:people xmlns:wpc="http://schemas.microsoft.com/office/word/2010/wordprocessingCanvas" xmlns:mc="http://schemas.openxmlformats.org/markup-compatibility/2006" xmlns:o="urn:schemas-microsoft-com:office:office" xmlns:r="http://schemas.openxmlformats.org/officeDocument/2006/relationships" xmlns:m="http://schemas.openxmlformats.org/officeDocument/2006/math" xmlns:v="urn:schemas-microsoft-com:vml" xmlns:wp14="http://schemas.microsoft.com/office/word/2010/wordprocessingDrawing" xmlns:wp="http://schemas.openxmlformats.org/drawingml/2006/wordprocessingDrawing" xmlns:w10="urn:schemas-microsoft-com:office:word" xmlns:w="http://schemas.openxmlformats.org/wordprocessingml/2006/main" xmlns:w14="http://schemas.microsoft.com/office/word/2010/wordml" xmlns:w15="http://schemas.microsoft.com/office/word/2012/wordml" xmlns:wpg="http://schemas.microsoft.com/office/word/2010/wordprocessingGroup" xmlns:wpi="http://schemas.microsoft.com/office/word/2010/wordprocessingInk" xmlns:wne="http://schemas.microsoft.com/office/word/2006/wordml" xmlns:wps="http://schemas.microsoft.com/office/word/2010/wordprocessingShape" mc:Ignorable="w14 w15 wp14">
+  <w15:person w15:author="Nicklas Nielsen">
+    <w15:presenceInfo w15:providerId="Windows Live" w15:userId="9c54dd57f7133cce"/>
+  </w15:person>
+</w15:people>
 </file>
 
 <file path=word/styles.xml><?xml version="1.0" encoding="utf-8"?>
@@ -1313,6 +1401,104 @@
       <w:u w:val="single"/>
     </w:rPr>
   </w:style>
+  <w:style w:type="character" w:styleId="CommentReference">
+    <w:name w:val="annotation reference"/>
+    <w:basedOn w:val="DefaultParagraphFont"/>
+    <w:uiPriority w:val="99"/>
+    <w:semiHidden/>
+    <w:unhideWhenUsed/>
+    <w:rsid w:val="00C457D5"/>
+    <w:rPr>
+      <w:sz w:val="16"/>
+      <w:szCs w:val="16"/>
+    </w:rPr>
+  </w:style>
+  <w:style w:type="paragraph" w:styleId="CommentText">
+    <w:name w:val="annotation text"/>
+    <w:basedOn w:val="Normal"/>
+    <w:link w:val="CommentTextChar"/>
+    <w:uiPriority w:val="99"/>
+    <w:semiHidden/>
+    <w:unhideWhenUsed/>
+    <w:rsid w:val="00C457D5"/>
+    <w:pPr>
+      <w:spacing w:line="240" w:lineRule="auto"/>
+    </w:pPr>
+    <w:rPr>
+      <w:sz w:val="20"/>
+      <w:szCs w:val="20"/>
+    </w:rPr>
+  </w:style>
+  <w:style w:type="character" w:customStyle="1" w:styleId="CommentTextChar">
+    <w:name w:val="Comment Text Char"/>
+    <w:basedOn w:val="DefaultParagraphFont"/>
+    <w:link w:val="CommentText"/>
+    <w:uiPriority w:val="99"/>
+    <w:semiHidden/>
+    <w:rsid w:val="00C457D5"/>
+    <w:rPr>
+      <w:sz w:val="20"/>
+      <w:szCs w:val="20"/>
+    </w:rPr>
+  </w:style>
+  <w:style w:type="paragraph" w:styleId="CommentSubject">
+    <w:name w:val="annotation subject"/>
+    <w:basedOn w:val="CommentText"/>
+    <w:next w:val="CommentText"/>
+    <w:link w:val="CommentSubjectChar"/>
+    <w:uiPriority w:val="99"/>
+    <w:semiHidden/>
+    <w:unhideWhenUsed/>
+    <w:rsid w:val="00C457D5"/>
+    <w:rPr>
+      <w:b/>
+      <w:bCs/>
+    </w:rPr>
+  </w:style>
+  <w:style w:type="character" w:customStyle="1" w:styleId="CommentSubjectChar">
+    <w:name w:val="Comment Subject Char"/>
+    <w:basedOn w:val="CommentTextChar"/>
+    <w:link w:val="CommentSubject"/>
+    <w:uiPriority w:val="99"/>
+    <w:semiHidden/>
+    <w:rsid w:val="00C457D5"/>
+    <w:rPr>
+      <w:b/>
+      <w:bCs/>
+      <w:sz w:val="20"/>
+      <w:szCs w:val="20"/>
+    </w:rPr>
+  </w:style>
+  <w:style w:type="paragraph" w:styleId="BalloonText">
+    <w:name w:val="Balloon Text"/>
+    <w:basedOn w:val="Normal"/>
+    <w:link w:val="BalloonTextChar"/>
+    <w:uiPriority w:val="99"/>
+    <w:semiHidden/>
+    <w:unhideWhenUsed/>
+    <w:rsid w:val="00C457D5"/>
+    <w:pPr>
+      <w:spacing w:after="0" w:line="240" w:lineRule="auto"/>
+    </w:pPr>
+    <w:rPr>
+      <w:rFonts w:ascii="Segoe UI" w:hAnsi="Segoe UI" w:cs="Segoe UI"/>
+      <w:sz w:val="18"/>
+      <w:szCs w:val="18"/>
+    </w:rPr>
+  </w:style>
+  <w:style w:type="character" w:customStyle="1" w:styleId="BalloonTextChar">
+    <w:name w:val="Balloon Text Char"/>
+    <w:basedOn w:val="DefaultParagraphFont"/>
+    <w:link w:val="BalloonText"/>
+    <w:uiPriority w:val="99"/>
+    <w:semiHidden/>
+    <w:rsid w:val="00C457D5"/>
+    <w:rPr>
+      <w:rFonts w:ascii="Segoe UI" w:hAnsi="Segoe UI" w:cs="Segoe UI"/>
+      <w:sz w:val="18"/>
+      <w:szCs w:val="18"/>
+    </w:rPr>
+  </w:style>
 </w:styles>
 </file>
 

</xml_diff>

<commit_message>
OPdateret efter Nicklas rettelser
</commit_message>
<xml_diff>
--- a/Rapport/Systembeskrivelse - 3 små opgaver.docx
+++ b/Rapport/Systembeskrivelse - 3 små opgaver.docx
@@ -37,23 +37,7 @@
         <w:t>e</w:t>
       </w:r>
       <w:r>
-        <w:t xml:space="preserve">r der opstillet en række User </w:t>
-      </w:r>
-      <w:proofErr w:type="spellStart"/>
-      <w:r>
-        <w:t>Stories</w:t>
-      </w:r>
-      <w:proofErr w:type="spellEnd"/>
-      <w:r>
-        <w:t xml:space="preserve">, der beskriver brugerens interaktion med systemet. User </w:t>
-      </w:r>
-      <w:proofErr w:type="spellStart"/>
-      <w:r>
-        <w:t>Stories’ene</w:t>
-      </w:r>
-      <w:proofErr w:type="spellEnd"/>
-      <w:r>
-        <w:t xml:space="preserve"> danner grundlag for kravspecifikationen, og bruges til at fastsætte systemets funktionalitet.</w:t>
+        <w:t>r der opstillet en række User Stories, der beskriver brugerens interaktion med systemet. User Stories’ene danner grundlag for kravspecifikationen, og bruges til at fastsætte systemets funktionalitet.</w:t>
       </w:r>
     </w:p>
     <w:p>
@@ -86,7 +70,12 @@
         <w:t xml:space="preserve">Forretningsmanager: </w:t>
       </w:r>
       <w:r>
-        <w:t>Forretningsmanageren er en primær aktør. Forretningsmanageren kan tilføje/fjerne varer fra deres forretning, samt ændre priserne.</w:t>
+        <w:t>Forretningsmanageren er en primær aktør. Forretningsmanageren kan tilføje/fjerne varer fra deres forretning, sam</w:t>
+      </w:r>
+      <w:bookmarkStart w:id="0" w:name="_GoBack"/>
+      <w:bookmarkEnd w:id="0"/>
+      <w:r>
+        <w:t>t ændre priserne.</w:t>
       </w:r>
     </w:p>
     <w:p>
@@ -122,32 +111,14 @@
       </w:r>
     </w:p>
     <w:p>
-      <w:commentRangeStart w:id="0"/>
-      <w:r>
-        <w:t xml:space="preserve">Der er her udvalgt nogle relevante User </w:t>
-      </w:r>
-      <w:proofErr w:type="spellStart"/>
-      <w:r>
-        <w:t>Stories</w:t>
-      </w:r>
-      <w:proofErr w:type="spellEnd"/>
-      <w:r>
-        <w:t xml:space="preserve"> fra Kravspecifikationen, ud fra hvilke User </w:t>
-      </w:r>
-      <w:proofErr w:type="spellStart"/>
-      <w:r>
-        <w:t>Stories</w:t>
-      </w:r>
-      <w:proofErr w:type="spellEnd"/>
-      <w:r>
-        <w:t xml:space="preserve"> der bliver brugt i løbet af rapporten.</w:t>
-      </w:r>
-      <w:commentRangeEnd w:id="0"/>
-      <w:r>
-        <w:rPr>
-          <w:rStyle w:val="CommentReference"/>
-        </w:rPr>
-        <w:commentReference w:id="0"/>
+      <w:r>
+        <w:t>Der er her udvalgt nogle relevante User Stories fra Kravspecifikationen, ud fra hvilke User Stories der bliver brugt i løbet af rapporten</w:t>
+      </w:r>
+      <w:r>
+        <w:t>, de er rangeret efter hvilken prioritering de har haft gennem udviklingsfasen</w:t>
+      </w:r>
+      <w:r>
+        <w:t>.</w:t>
       </w:r>
     </w:p>
     <w:p>
@@ -160,40 +131,76 @@
         <w:rPr>
           <w:color w:val="FF0000"/>
         </w:rPr>
-        <w:t>//DER ER PÅ NUVÆRENDE TIDSPUNKT, LAVET NOGLE EKSEMPLER PÅ US, MEN DA JEG IKKE VED HVILKE VI B</w:t>
-      </w:r>
-      <w:bookmarkStart w:id="1" w:name="_GoBack"/>
+        <w:t>//DER ER PÅ NUVÆRENDE TIDSPUNKT, LAVET NOGLE EKSEMPLER PÅ US, MEN DA JEG IKKE VED HVILKE VI BIL BRUGE, KAN DER GODT FOREKOMME ÆNDRINGER SENERE.</w:t>
+      </w:r>
+    </w:p>
+    <w:p>
+      <w:pPr>
+        <w:rPr>
+          <w:b/>
+        </w:rPr>
+      </w:pPr>
+      <w:bookmarkStart w:id="1" w:name="_Toc443577280"/>
+      <w:bookmarkStart w:id="2" w:name="_Toc445051114"/>
+      <w:r>
+        <w:rPr>
+          <w:b/>
+        </w:rPr>
+        <w:t xml:space="preserve">US2: </w:t>
+      </w:r>
+      <w:r>
+        <w:rPr>
+          <w:b/>
+        </w:rPr>
+        <w:t>Finde den billigste forretning for en vare i Pristjek220</w:t>
+      </w:r>
       <w:bookmarkEnd w:id="1"/>
-      <w:r>
-        <w:rPr>
-          <w:color w:val="FF0000"/>
-        </w:rPr>
-        <w:t>IL BRUGE, KAN DER GODT FOREKOMME ÆNDRINGER SENERE.</w:t>
-      </w:r>
-    </w:p>
-    <w:p>
-      <w:pPr>
+      <w:bookmarkEnd w:id="2"/>
+      <w:r>
         <w:rPr>
           <w:b/>
         </w:rPr>
-      </w:pPr>
-      <w:bookmarkStart w:id="2" w:name="_Toc443577280"/>
-      <w:bookmarkStart w:id="3" w:name="_Toc445051114"/>
-      <w:commentRangeStart w:id="4"/>
-      <w:r>
+        <w:t>:</w:t>
+      </w:r>
+    </w:p>
+    <w:p>
+      <w:r>
+        <w:t>Formålet med denne User Story er at forbrugeren kan finde den billigste forretning der forhandler en bestemt vare</w:t>
+      </w:r>
+      <w:r>
+        <w:t>.</w:t>
+      </w:r>
+    </w:p>
+    <w:p>
+      <w:r>
+        <w:t>User storyen er relevant, fordi det er en fundament</w:t>
+      </w:r>
+      <w:r>
+        <w:t>al egenskab, for at pristjek220 kan hjælpe forbrugeren med at fortage billige indkøb.</w:t>
+      </w:r>
+    </w:p>
+    <w:p>
+      <w:pPr>
         <w:rPr>
           <w:b/>
         </w:rPr>
-        <w:t xml:space="preserve">US2: </w:t>
-      </w:r>
+      </w:pPr>
       <w:r>
         <w:rPr>
           <w:b/>
         </w:rPr>
-        <w:t>Finde den billigste forretning for en vare i Pristjek220</w:t>
-      </w:r>
-      <w:bookmarkEnd w:id="2"/>
+        <w:t xml:space="preserve">US4: </w:t>
+      </w:r>
+      <w:bookmarkStart w:id="3" w:name="_Toc443577286"/>
+      <w:bookmarkStart w:id="4" w:name="_Toc445051116"/>
+      <w:r>
+        <w:rPr>
+          <w:b/>
+        </w:rPr>
+        <w:t>Find ud af hvor varerne fra indkøbslisten kan købes billigst</w:t>
+      </w:r>
       <w:bookmarkEnd w:id="3"/>
+      <w:bookmarkEnd w:id="4"/>
       <w:r>
         <w:rPr>
           <w:b/>
@@ -203,9 +210,21 @@
     </w:p>
     <w:p>
       <w:r>
-        <w:t>Formålet med denne User Story er at forbrugeren kan finde den billigste forretning der forhandler en bestemt vare</w:t>
-      </w:r>
-    </w:p>
+        <w:t xml:space="preserve">Formålet med denne User Story er at forbrugeren kan tage sin indtastede indkøbsseddel og bede pristjek220 om at finde ud hvor varerne kan købes billgest ud fra de forretninger, som </w:t>
+      </w:r>
+      <w:r>
+        <w:t>forbrugeren ønsker at handle i.</w:t>
+      </w:r>
+    </w:p>
+    <w:p>
+      <w:r>
+        <w:t xml:space="preserve">User storyen er relevant, </w:t>
+      </w:r>
+      <w:r>
+        <w:t xml:space="preserve">fordi uden indkøbsliste funktionaliteten ville det blive for besværligt at bruge Pristjek220, hvis der skulle handles flere varer. </w:t>
+      </w:r>
+    </w:p>
+    <w:p/>
     <w:p>
       <w:pPr>
         <w:rPr>
@@ -216,15 +235,49 @@
         <w:rPr>
           <w:b/>
         </w:rPr>
-        <w:t xml:space="preserve">US4: </w:t>
-      </w:r>
-      <w:bookmarkStart w:id="5" w:name="_Toc443577286"/>
-      <w:bookmarkStart w:id="6" w:name="_Toc445051116"/>
-      <w:r>
+        <w:t>US8: Autofuldførelse:</w:t>
+      </w:r>
+    </w:p>
+    <w:p>
+      <w:r>
+        <w:t>Formålet med denne User Story er at en bruger af systemet</w:t>
+      </w:r>
+      <w:r>
+        <w:t>, skal kunne starte på at indtaste et produkt eller en butik. Efter han har indtastet 2 karakterer vil der komme forslag til hvad han vil søge efter ud fra hvad han har skrevet. Alt efter hvilken boks han befinder sig i, kommer der forslag til varer, varer i en bestemt butik eller butikker.</w:t>
+      </w:r>
+    </w:p>
+    <w:p>
+      <w:r>
+        <w:lastRenderedPageBreak/>
+        <w:t>User storyen er relevant, fordi</w:t>
+      </w:r>
+      <w:r>
+        <w:t xml:space="preserve"> brugeren gerne vil kunne slippe for at skrive hele den ønskede ting og samtidig være sikker på at produktet er i Pristjek220, uden at skulle slå det op først.</w:t>
+      </w:r>
+      <w:r>
+        <w:t xml:space="preserve"> </w:t>
+      </w:r>
+    </w:p>
+    <w:p/>
+    <w:p>
+      <w:pPr>
         <w:rPr>
           <w:b/>
         </w:rPr>
-        <w:t>Find ud af hvor varerne fra indkøbslisten kan købes billigst</w:t>
+      </w:pPr>
+      <w:r>
+        <w:rPr>
+          <w:b/>
+        </w:rPr>
+        <w:t xml:space="preserve">US9: </w:t>
+      </w:r>
+      <w:bookmarkStart w:id="5" w:name="_Toc443577289"/>
+      <w:bookmarkStart w:id="6" w:name="_Toc445051122"/>
+      <w:r>
+        <w:rPr>
+          <w:b/>
+        </w:rPr>
+        <w:t>Send indkøbsliste på mail</w:t>
       </w:r>
       <w:bookmarkEnd w:id="5"/>
       <w:bookmarkEnd w:id="6"/>
@@ -237,81 +290,32 @@
     </w:p>
     <w:p>
       <w:r>
-        <w:t xml:space="preserve">Formålet med denne User Story er at forbrugeren kan tage sin indtastede indkøbsseddel og bede pristjek220 om at finde ud hvor varerne kan købes billgest ud fra de forretninger, som forbrugeren ønsker at handle i. </w:t>
+        <w:t>Formålet med denne User Story er at forbrugeren kan sende hans indkøbsliste og hvor han skal købe de forskellige varer, til hans mail således at han kan have hans indkøbsliste med over alt.</w:t>
+      </w:r>
+    </w:p>
+    <w:p>
+      <w:r>
+        <w:t>User storyen er relevant, fordi brugeren gerne vil kunne slippe for at</w:t>
+      </w:r>
+      <w:r>
+        <w:t xml:space="preserve"> have hans computer med ud og handle, og derfor ønsker en mere transportabel måde at have sin indkøbsliste med på.</w:t>
+      </w:r>
+      <w:r>
+        <w:t xml:space="preserve"> </w:t>
+      </w:r>
+      <w:r>
+        <w:t xml:space="preserve">Dette kan opnås ved at han sender en E-mail </w:t>
+      </w:r>
+      <w:r>
+        <w:t>til sig selv, som så kan se på en telefon.</w:t>
       </w:r>
     </w:p>
     <w:p/>
     <w:p>
       <w:pPr>
-        <w:rPr>
-          <w:b/>
-        </w:rPr>
-      </w:pPr>
-      <w:r>
-        <w:rPr>
-          <w:b/>
-        </w:rPr>
-        <w:t>US8: Autofuldførelse:</w:t>
-      </w:r>
-    </w:p>
-    <w:p>
-      <w:r>
-        <w:t>Formålet med denne User Story er at en bruger af systemet</w:t>
-      </w:r>
-      <w:r>
-        <w:t>, skal kunne starte på at indtaste et produkt eller en butik. Efter han har indtastet 2 karakterer vil der komme forslag til hvad han vil søge efter ud fra hvad han har skrevet. Alt efter hvilken boks han befinder sig i, kommer der forslag til varer, varer i en bestemt butik eller butikker.</w:t>
-      </w:r>
-    </w:p>
-    <w:p/>
-    <w:p>
-      <w:pPr>
-        <w:rPr>
-          <w:b/>
-        </w:rPr>
-      </w:pPr>
-      <w:r>
-        <w:rPr>
-          <w:b/>
-        </w:rPr>
-        <w:t xml:space="preserve">US9: </w:t>
-      </w:r>
-      <w:bookmarkStart w:id="7" w:name="_Toc443577289"/>
-      <w:bookmarkStart w:id="8" w:name="_Toc445051122"/>
-      <w:r>
-        <w:rPr>
-          <w:b/>
-        </w:rPr>
-        <w:t>Send indkøbsliste på mail</w:t>
-      </w:r>
-      <w:bookmarkEnd w:id="7"/>
-      <w:bookmarkEnd w:id="8"/>
-      <w:r>
-        <w:rPr>
-          <w:b/>
-        </w:rPr>
-        <w:t>:</w:t>
-      </w:r>
-    </w:p>
-    <w:p>
-      <w:r>
-        <w:t>Formålet med denne User Story er at forbrugeren kan sende hans indkøbsliste og hvor han skal købe de forskellige varer, til hans mail således at han kan have hans indkøbsliste med over alt.</w:t>
-      </w:r>
-      <w:commentRangeEnd w:id="4"/>
-      <w:r>
-        <w:rPr>
-          <w:rStyle w:val="CommentReference"/>
-        </w:rPr>
-        <w:commentReference w:id="4"/>
-      </w:r>
-    </w:p>
-    <w:p/>
-    <w:p>
-      <w:pPr>
         <w:pStyle w:val="Heading2"/>
       </w:pPr>
-      <w:commentRangeStart w:id="9"/>
-      <w:r>
-        <w:lastRenderedPageBreak/>
+      <w:r>
         <w:t>Kvalitetskrav</w:t>
       </w:r>
     </w:p>
@@ -339,13 +343,14 @@
     </w:p>
     <w:p>
       <w:r>
-        <w:t xml:space="preserve">1b: Pristjek220 skal leve op til 3-click </w:t>
-      </w:r>
-      <w:proofErr w:type="spellStart"/>
-      <w:r>
-        <w:t>rule</w:t>
-      </w:r>
-      <w:proofErr w:type="spellEnd"/>
+        <w:t xml:space="preserve">For at opfylde de krav, som der stilles fra </w:t>
+      </w:r>
+      <w:r>
+        <w:t>Microsoft</w:t>
+      </w:r>
+      <w:r>
+        <w:t xml:space="preserve"> UX design, er tjekliste</w:t>
+      </w:r>
       <w:r>
         <w:rPr>
           <w:rStyle w:val="FootnoteReference"/>
@@ -353,31 +358,72 @@
         <w:footnoteReference w:id="2"/>
       </w:r>
       <w:r>
+        <w:t xml:space="preserve"> som de har udgivet, blevet sammenlignet med det udviklede produkt. </w:t>
+      </w:r>
+    </w:p>
+    <w:p>
+      <w:r>
+        <w:t>Der er gennem Pris</w:t>
+      </w:r>
+      <w:r>
+        <w:t>tjek220 prøvet at leve op til</w:t>
+      </w:r>
+      <w:r>
+        <w:t xml:space="preserve"> UX krav</w:t>
+      </w:r>
+      <w:r>
+        <w:t>ene</w:t>
+      </w:r>
+      <w:r>
+        <w:t xml:space="preserve">, ved at have gennemgået checklisten fra </w:t>
+      </w:r>
+      <w:r>
+        <w:t>Microsoft.</w:t>
+      </w:r>
+    </w:p>
+    <w:p>
+      <w:r>
+        <w:t>1b: Pristjek220 skal leve op til 3-click rule</w:t>
+      </w:r>
+      <w:r>
+        <w:rPr>
+          <w:rStyle w:val="FootnoteReference"/>
+        </w:rPr>
+        <w:footnoteReference w:id="3"/>
+      </w:r>
+      <w:r>
         <w:t>.</w:t>
       </w:r>
     </w:p>
     <w:p>
       <w:r>
-        <w:t xml:space="preserve">1c: Pristjek220 skal leve op til </w:t>
-      </w:r>
-      <w:proofErr w:type="spellStart"/>
-      <w:r>
-        <w:t>rule</w:t>
-      </w:r>
-      <w:proofErr w:type="spellEnd"/>
-      <w:r>
-        <w:t xml:space="preserve"> of </w:t>
-      </w:r>
-      <w:proofErr w:type="spellStart"/>
-      <w:r>
-        <w:t>five</w:t>
-      </w:r>
-      <w:proofErr w:type="spellEnd"/>
+        <w:t xml:space="preserve">Der er i Pristjek220 i </w:t>
+      </w:r>
+      <w:r>
+        <w:t>navigationen</w:t>
+      </w:r>
+      <w:r>
+        <w:t xml:space="preserve"> levet op til ”</w:t>
+      </w:r>
+      <w:r>
+        <w:t xml:space="preserve"> </w:t>
+      </w:r>
+      <w:r>
+        <w:t>til 3-click” ved at der ingen steder er mere end</w:t>
+      </w:r>
+      <w:r>
+        <w:t xml:space="preserve"> 3 klik fra hvor man starter til man er ved den ønskede funktionalitet.</w:t>
+      </w:r>
+    </w:p>
+    <w:p>
+      <w:r>
+        <w:t>1c: Pristjek220 skal leve op til rule of five</w:t>
+      </w:r>
       <w:r>
         <w:rPr>
           <w:rStyle w:val="FootnoteReference"/>
         </w:rPr>
-        <w:footnoteReference w:id="3"/>
+        <w:footnoteReference w:id="4"/>
       </w:r>
       <w:r>
         <w:t>.</w:t>
@@ -385,17 +431,20 @@
     </w:p>
     <w:p>
       <w:r>
+        <w:t>Der er i Pristjek220 i de forskellige menu’er levet op til ”rule of five” ved at der ingen steder er mere end 5 forskellige valgmuligheder.</w:t>
+      </w:r>
+    </w:p>
+    <w:p>
+      <w:r>
         <w:t>4b</w:t>
       </w:r>
       <w:r>
         <w:t>: Kodeord der ligger i databasen skal være krypteret</w:t>
       </w:r>
-      <w:commentRangeEnd w:id="9"/>
-      <w:r>
-        <w:rPr>
-          <w:rStyle w:val="CommentReference"/>
-        </w:rPr>
-        <w:commentReference w:id="9"/>
+    </w:p>
+    <w:p>
+      <w:r>
+        <w:t>Der er i Pristjek220 valgt at krypterer kodeord med SHA256, ud fra ideen om at det ikke skulle være muligt at hack databasen og derved få adgang til ikke krypterede kodeord.</w:t>
       </w:r>
     </w:p>
     <w:p/>
@@ -409,72 +458,6 @@
 </w:document>
 </file>
 
-<file path=word/comments.xml><?xml version="1.0" encoding="utf-8"?>
-<w:comments xmlns:wpc="http://schemas.microsoft.com/office/word/2010/wordprocessingCanvas" xmlns:mc="http://schemas.openxmlformats.org/markup-compatibility/2006" xmlns:o="urn:schemas-microsoft-com:office:office" xmlns:r="http://schemas.openxmlformats.org/officeDocument/2006/relationships" xmlns:m="http://schemas.openxmlformats.org/officeDocument/2006/math" xmlns:v="urn:schemas-microsoft-com:vml" xmlns:wp14="http://schemas.microsoft.com/office/word/2010/wordprocessingDrawing" xmlns:wp="http://schemas.openxmlformats.org/drawingml/2006/wordprocessingDrawing" xmlns:w10="urn:schemas-microsoft-com:office:word" xmlns:w="http://schemas.openxmlformats.org/wordprocessingml/2006/main" xmlns:w14="http://schemas.microsoft.com/office/word/2010/wordml" xmlns:w15="http://schemas.microsoft.com/office/word/2012/wordml" xmlns:wpg="http://schemas.microsoft.com/office/word/2010/wordprocessingGroup" xmlns:wpi="http://schemas.microsoft.com/office/word/2010/wordprocessingInk" xmlns:wne="http://schemas.microsoft.com/office/word/2006/wordml" xmlns:wps="http://schemas.microsoft.com/office/word/2010/wordprocessingShape" mc:Ignorable="w14 w15 wp14">
-  <w:comment w:id="0" w:author="Nicklas Nielsen" w:date="2016-05-16T15:09:00Z" w:initials="NN">
-    <w:p>
-      <w:pPr>
-        <w:pStyle w:val="CommentText"/>
-      </w:pPr>
-      <w:r>
-        <w:rPr>
-          <w:rStyle w:val="CommentReference"/>
-        </w:rPr>
-        <w:annotationRef/>
-      </w:r>
-      <w:r>
-        <w:t>Prioritering</w:t>
-      </w:r>
-    </w:p>
-  </w:comment>
-  <w:comment w:id="4" w:author="Nicklas Nielsen" w:date="2016-05-16T15:09:00Z" w:initials="NN">
-    <w:p>
-      <w:pPr>
-        <w:pStyle w:val="CommentText"/>
-      </w:pPr>
-      <w:r>
-        <w:rPr>
-          <w:rStyle w:val="CommentReference"/>
-        </w:rPr>
-        <w:annotationRef/>
-      </w:r>
-      <w:r>
-        <w:t xml:space="preserve">Hvorfor har vi valgt at have denne User Story med i </w:t>
-      </w:r>
-      <w:proofErr w:type="gramStart"/>
-      <w:r>
-        <w:t>projektet..</w:t>
-      </w:r>
-      <w:proofErr w:type="gramEnd"/>
-    </w:p>
-  </w:comment>
-  <w:comment w:id="9" w:author="Nicklas Nielsen" w:date="2016-05-16T15:14:00Z" w:initials="NN">
-    <w:p>
-      <w:pPr>
-        <w:pStyle w:val="CommentText"/>
-      </w:pPr>
-      <w:r>
-        <w:rPr>
-          <w:rStyle w:val="CommentReference"/>
-        </w:rPr>
-        <w:annotationRef/>
-      </w:r>
-      <w:r>
-        <w:t>Måske noget beskrivelse om hvad vi har gjort for at overholde det krav</w:t>
-      </w:r>
-    </w:p>
-  </w:comment>
-</w:comments>
-</file>
-
-<file path=word/commentsExtended.xml><?xml version="1.0" encoding="utf-8"?>
-<w15:commentsEx xmlns:wpc="http://schemas.microsoft.com/office/word/2010/wordprocessingCanvas" xmlns:mc="http://schemas.openxmlformats.org/markup-compatibility/2006" xmlns:o="urn:schemas-microsoft-com:office:office" xmlns:r="http://schemas.openxmlformats.org/officeDocument/2006/relationships" xmlns:m="http://schemas.openxmlformats.org/officeDocument/2006/math" xmlns:v="urn:schemas-microsoft-com:vml" xmlns:wp14="http://schemas.microsoft.com/office/word/2010/wordprocessingDrawing" xmlns:wp="http://schemas.openxmlformats.org/drawingml/2006/wordprocessingDrawing" xmlns:w10="urn:schemas-microsoft-com:office:word" xmlns:w="http://schemas.openxmlformats.org/wordprocessingml/2006/main" xmlns:w14="http://schemas.microsoft.com/office/word/2010/wordml" xmlns:w15="http://schemas.microsoft.com/office/word/2012/wordml" xmlns:wpg="http://schemas.microsoft.com/office/word/2010/wordprocessingGroup" xmlns:wpi="http://schemas.microsoft.com/office/word/2010/wordprocessingInk" xmlns:wne="http://schemas.microsoft.com/office/word/2006/wordml" xmlns:wps="http://schemas.microsoft.com/office/word/2010/wordprocessingShape" mc:Ignorable="w14 w15 wp14">
-  <w15:commentEx w15:paraId="47041365" w15:done="0"/>
-  <w15:commentEx w15:paraId="0268D765" w15:done="0"/>
-  <w15:commentEx w15:paraId="0B1BFF08" w15:done="0"/>
-</w15:commentsEx>
-</file>
-
 <file path=word/endnotes.xml><?xml version="1.0" encoding="utf-8"?>
 <w:endnotes xmlns:wpc="http://schemas.microsoft.com/office/word/2010/wordprocessingCanvas" xmlns:mc="http://schemas.openxmlformats.org/markup-compatibility/2006" xmlns:o="urn:schemas-microsoft-com:office:office" xmlns:r="http://schemas.openxmlformats.org/officeDocument/2006/relationships" xmlns:m="http://schemas.openxmlformats.org/officeDocument/2006/math" xmlns:v="urn:schemas-microsoft-com:vml" xmlns:wp14="http://schemas.microsoft.com/office/word/2010/wordprocessingDrawing" xmlns:wp="http://schemas.openxmlformats.org/drawingml/2006/wordprocessingDrawing" xmlns:w10="urn:schemas-microsoft-com:office:word" xmlns:w="http://schemas.openxmlformats.org/wordprocessingml/2006/main" xmlns:w14="http://schemas.microsoft.com/office/word/2010/wordml" xmlns:w15="http://schemas.microsoft.com/office/word/2012/wordml" xmlns:wpg="http://schemas.microsoft.com/office/word/2010/wordprocessingGroup" xmlns:wpi="http://schemas.microsoft.com/office/word/2010/wordprocessingInk" xmlns:wne="http://schemas.microsoft.com/office/word/2006/wordml" xmlns:wps="http://schemas.microsoft.com/office/word/2010/wordprocessingShape" mc:Ignorable="w14 w15 wp14">
   <w:endnote w:type="separator" w:id="-1">
@@ -552,6 +535,22 @@
   <w:footnote w:id="2">
     <w:p>
       <w:pPr>
+        <w:pStyle w:val="FootnoteText"/>
+      </w:pPr>
+      <w:r>
+        <w:rPr>
+          <w:rStyle w:val="FootnoteReference"/>
+        </w:rPr>
+        <w:footnoteRef/>
+      </w:r>
+      <w:r>
+        <w:t xml:space="preserve"> https://msdn.microsoft.com/library/windows/desktop/dn742479.aspx</w:t>
+      </w:r>
+    </w:p>
+  </w:footnote>
+  <w:footnote w:id="3">
+    <w:p>
+      <w:pPr>
         <w:rPr>
           <w:lang w:val="en-US"/>
         </w:rPr>
@@ -582,152 +581,84 @@
           <w:szCs w:val="20"/>
           <w:lang w:val="en-US"/>
         </w:rPr>
-        <w:t xml:space="preserve">effrey </w:t>
-      </w:r>
-      <w:proofErr w:type="spellStart"/>
+        <w:t>effrey zeldman taking your talent to the web</w:t>
+      </w:r>
       <w:r>
         <w:rPr>
           <w:sz w:val="20"/>
           <w:szCs w:val="20"/>
           <w:lang w:val="en-US"/>
         </w:rPr>
-        <w:t>zeldman</w:t>
-      </w:r>
-      <w:proofErr w:type="spellEnd"/>
+        <w:t xml:space="preserve"> </w:t>
+      </w:r>
+      <w:hyperlink r:id="rId2" w:history="1">
+        <w:r>
+          <w:rPr>
+            <w:rStyle w:val="Hyperlink"/>
+            <w:sz w:val="20"/>
+            <w:szCs w:val="20"/>
+            <w:lang w:val="en-US"/>
+          </w:rPr>
+          <w:t>http://takingyourtalenttotheweb.com/Taking%20Your%20Talent%20to%20the%20Web.pdf</w:t>
+        </w:r>
+      </w:hyperlink>
       <w:r>
         <w:rPr>
           <w:sz w:val="20"/>
           <w:szCs w:val="20"/>
           <w:lang w:val="en-US"/>
         </w:rPr>
-        <w:t xml:space="preserve"> taking your talent to the web</w:t>
-      </w:r>
-      <w:r>
-        <w:rPr>
-          <w:sz w:val="20"/>
-          <w:szCs w:val="20"/>
+        <w:t xml:space="preserve"> </w:t>
+      </w:r>
+    </w:p>
+  </w:footnote>
+  <w:footnote w:id="4">
+    <w:p>
+      <w:pPr>
+        <w:pStyle w:val="FootnoteText"/>
+        <w:rPr>
           <w:lang w:val="en-US"/>
         </w:rPr>
+      </w:pPr>
+      <w:r>
+        <w:rPr>
+          <w:rStyle w:val="FootnoteReference"/>
+        </w:rPr>
+        <w:footnoteRef/>
+      </w:r>
+      <w:r>
+        <w:rPr>
+          <w:lang w:val="en-US"/>
+        </w:rPr>
         <w:t xml:space="preserve"> </w:t>
       </w:r>
       <w:r>
-        <w:fldChar w:fldCharType="begin"/>
-      </w:r>
-      <w:r>
-        <w:rPr>
-          <w:lang w:val="en-GB"/>
-        </w:rPr>
-        <w:instrText xml:space="preserve"> HYPERLINK "http://takingyourtalenttotheweb.com/Taking%20Your%20Talent%20to%20the%20Web.pdf" </w:instrText>
-      </w:r>
-      <w:r>
-        <w:fldChar w:fldCharType="separate"/>
-      </w:r>
-      <w:r>
-        <w:rPr>
-          <w:rStyle w:val="Hyperlink"/>
-          <w:sz w:val="20"/>
-          <w:szCs w:val="20"/>
+        <w:rPr>
           <w:lang w:val="en-US"/>
         </w:rPr>
-        <w:t>http://takingyourtalenttotheweb.com/Taking%20Your%20Talent%20to%20the%20Web.pdf</w:t>
-      </w:r>
-      <w:r>
-        <w:rPr>
-          <w:rStyle w:val="Hyperlink"/>
-          <w:sz w:val="20"/>
-          <w:szCs w:val="20"/>
+        <w:t>J</w:t>
+      </w:r>
+      <w:r>
+        <w:rPr>
           <w:lang w:val="en-US"/>
         </w:rPr>
-        <w:fldChar w:fldCharType="end"/>
-      </w:r>
-      <w:r>
-        <w:rPr>
-          <w:sz w:val="20"/>
-          <w:szCs w:val="20"/>
+        <w:t>effrey zeldman taking your talent to the web</w:t>
+      </w:r>
+      <w:r>
+        <w:rPr>
           <w:lang w:val="en-US"/>
         </w:rPr>
         <w:t xml:space="preserve"> </w:t>
       </w:r>
-    </w:p>
-  </w:footnote>
-  <w:footnote w:id="3">
-    <w:p>
-      <w:pPr>
-        <w:pStyle w:val="FootnoteText"/>
-        <w:rPr>
-          <w:lang w:val="en-US"/>
-        </w:rPr>
-      </w:pPr>
-      <w:r>
-        <w:rPr>
-          <w:rStyle w:val="FootnoteReference"/>
-        </w:rPr>
-        <w:footnoteRef/>
-      </w:r>
-      <w:r>
-        <w:rPr>
-          <w:lang w:val="en-US"/>
-        </w:rPr>
-        <w:t xml:space="preserve"> </w:t>
-      </w:r>
-      <w:r>
-        <w:rPr>
-          <w:lang w:val="en-US"/>
-        </w:rPr>
-        <w:t>J</w:t>
-      </w:r>
-      <w:r>
-        <w:rPr>
-          <w:lang w:val="en-US"/>
-        </w:rPr>
-        <w:t xml:space="preserve">effrey </w:t>
-      </w:r>
-      <w:proofErr w:type="spellStart"/>
-      <w:r>
-        <w:rPr>
-          <w:lang w:val="en-US"/>
-        </w:rPr>
-        <w:t>zeldman</w:t>
-      </w:r>
-      <w:proofErr w:type="spellEnd"/>
-      <w:r>
-        <w:rPr>
-          <w:lang w:val="en-US"/>
-        </w:rPr>
-        <w:t xml:space="preserve"> taking your talent to the web</w:t>
-      </w:r>
-      <w:r>
-        <w:rPr>
-          <w:lang w:val="en-US"/>
-        </w:rPr>
-        <w:t xml:space="preserve"> </w:t>
-      </w:r>
-      <w:r>
-        <w:fldChar w:fldCharType="begin"/>
-      </w:r>
-      <w:r>
-        <w:rPr>
-          <w:lang w:val="en-GB"/>
-        </w:rPr>
-        <w:instrText xml:space="preserve"> HYPERLINK "http://takingyourtalenttotheweb.com/Taking%20Your%20Talent%20to%20the%20Web.pdf" </w:instrText>
-      </w:r>
-      <w:r>
-        <w:fldChar w:fldCharType="separate"/>
-      </w:r>
-      <w:r>
-        <w:rPr>
-          <w:rStyle w:val="Hyperlink"/>
-          <w:lang w:val="en-US"/>
-        </w:rPr>
-        <w:t>http://takingyourtalenttotheweb.com/Taking%20Your%20Talent%20to%20the%20Web.pdf</w:t>
-      </w:r>
-      <w:r>
-        <w:rPr>
-          <w:rStyle w:val="Hyperlink"/>
-          <w:lang w:val="en-US"/>
-        </w:rPr>
-        <w:fldChar w:fldCharType="end"/>
-      </w:r>
+      <w:hyperlink r:id="rId3" w:history="1">
+        <w:r>
+          <w:rPr>
+            <w:rStyle w:val="Hyperlink"/>
+            <w:lang w:val="en-US"/>
+          </w:rPr>
+          <w:t>http://takingyourtalenttotheweb.com/Taking%20Your%20Talent%20to%20the%20Web.pdf</w:t>
+        </w:r>
+      </w:hyperlink>
     </w:p>
   </w:footnote>
 </w:footnotes>
@@ -828,14 +759,6 @@
     <w:abstractNumId w:val="0"/>
   </w:num>
 </w:numbering>
-</file>
-
-<file path=word/people.xml><?xml version="1.0" encoding="utf-8"?>
-<w15:people xmlns:wpc="http://schemas.microsoft.com/office/word/2010/wordprocessingCanvas" xmlns:mc="http://schemas.openxmlformats.org/markup-compatibility/2006" xmlns:o="urn:schemas-microsoft-com:office:office" xmlns:r="http://schemas.openxmlformats.org/officeDocument/2006/relationships" xmlns:m="http://schemas.openxmlformats.org/officeDocument/2006/math" xmlns:v="urn:schemas-microsoft-com:vml" xmlns:wp14="http://schemas.microsoft.com/office/word/2010/wordprocessingDrawing" xmlns:wp="http://schemas.openxmlformats.org/drawingml/2006/wordprocessingDrawing" xmlns:w10="urn:schemas-microsoft-com:office:word" xmlns:w="http://schemas.openxmlformats.org/wordprocessingml/2006/main" xmlns:w14="http://schemas.microsoft.com/office/word/2010/wordml" xmlns:w15="http://schemas.microsoft.com/office/word/2012/wordml" xmlns:wpg="http://schemas.microsoft.com/office/word/2010/wordprocessingGroup" xmlns:wpi="http://schemas.microsoft.com/office/word/2010/wordprocessingInk" xmlns:wne="http://schemas.microsoft.com/office/word/2006/wordml" xmlns:wps="http://schemas.microsoft.com/office/word/2010/wordprocessingShape" mc:Ignorable="w14 w15 wp14">
-  <w15:person w15:author="Nicklas Nielsen">
-    <w15:presenceInfo w15:providerId="Windows Live" w15:userId="9c54dd57f7133cce"/>
-  </w15:person>
-</w15:people>
 </file>
 
 <file path=word/styles.xml><?xml version="1.0" encoding="utf-8"?>
@@ -1761,4 +1684,16 @@
     </a:ext>
   </a:extLst>
 </a:theme>
+</file>
+
+<file path=customXml/item1.xml><?xml version="1.0" encoding="utf-8"?>
+<b:Sources xmlns:b="http://schemas.openxmlformats.org/officeDocument/2006/bibliography" xmlns="http://schemas.openxmlformats.org/officeDocument/2006/bibliography" SelectedStyle="\APASixthEditionOfficeOnline.xsl" StyleName="APA" Version="6"/>
+</file>
+
+<file path=customXml/itemProps1.xml><?xml version="1.0" encoding="utf-8"?>
+<ds:datastoreItem xmlns:ds="http://schemas.openxmlformats.org/officeDocument/2006/customXml" ds:itemID="{D41235EF-8C89-4802-B5E5-D38709BCEA8B}">
+  <ds:schemaRefs>
+    <ds:schemaRef ds:uri="http://schemas.openxmlformats.org/officeDocument/2006/bibliography"/>
+  </ds:schemaRefs>
+</ds:datastoreItem>
 </file>
</xml_diff>